<commit_message>
part of p2 wireshark
</commit_message>
<xml_diff>
--- a/Wireshark/Requirements/Wireshark-CNTN.docx
+++ b/Wireshark/Requirements/Wireshark-CNTN.docx
@@ -161,12 +161,14 @@
         <w:rPr>
           <w:rFonts w:ascii="Times New Roman" w:eastAsia="Times New Roman" w:hAnsi="Times New Roman" w:cs="Times New Roman"/>
           <w:color w:val="000000" w:themeColor="text1"/>
-        </w:rPr>
-      </w:pPr>
-      <w:r>
-        <w:rPr>
-          <w:rFonts w:ascii="Times New Roman" w:eastAsia="Times New Roman" w:hAnsi="Times New Roman" w:cs="Times New Roman"/>
-          <w:color w:val="000000" w:themeColor="text1"/>
+          <w:lang w:val="vi-VN"/>
+        </w:rPr>
+      </w:pPr>
+      <w:r>
+        <w:rPr>
+          <w:rFonts w:ascii="Times New Roman" w:eastAsia="Times New Roman" w:hAnsi="Times New Roman" w:cs="Times New Roman"/>
+          <w:color w:val="000000" w:themeColor="text1"/>
+          <w:lang w:val="vi-VN"/>
         </w:rPr>
         <w:t>- Các bài làm giống nhau sẽ đều bị điểm 0 toàn bộ phần thực hành (dù có điểm các bài tập, đồ án thực hành khác).</w:t>
       </w:r>
@@ -177,12 +179,14 @@
         <w:rPr>
           <w:rFonts w:ascii="Times New Roman" w:eastAsia="Times New Roman" w:hAnsi="Times New Roman" w:cs="Times New Roman"/>
           <w:color w:val="000000" w:themeColor="text1"/>
-        </w:rPr>
-      </w:pPr>
-      <w:r>
-        <w:rPr>
-          <w:rFonts w:ascii="Times New Roman" w:eastAsia="Times New Roman" w:hAnsi="Times New Roman" w:cs="Times New Roman"/>
-          <w:color w:val="000000" w:themeColor="text1"/>
+          <w:lang w:val="vi-VN"/>
+        </w:rPr>
+      </w:pPr>
+      <w:r>
+        <w:rPr>
+          <w:rFonts w:ascii="Times New Roman" w:eastAsia="Times New Roman" w:hAnsi="Times New Roman" w:cs="Times New Roman"/>
+          <w:color w:val="000000" w:themeColor="text1"/>
+          <w:lang w:val="vi-VN"/>
         </w:rPr>
         <w:t xml:space="preserve">- Môi trường: Sử dụng công cụ Wireshark </w:t>
       </w:r>

</xml_diff>